<commit_message>
La til en TODO-oppgave til dag 3.
</commit_message>
<xml_diff>
--- a/GSP-kurs for nyansatte august 2013.docx
+++ b/GSP-kurs for nyansatte august 2013.docx
@@ -161,25 +161,28 @@
         <w:t xml:space="preserve">1230-1700: </w:t>
       </w:r>
       <w:r>
-        <w:t>JavaScript med DOM &amp;</w:t>
-      </w:r>
-      <w:r>
-        <w:t xml:space="preserve"> Ajax</w:t>
-      </w:r>
-      <w:r>
-        <w:t xml:space="preserve"> (bildegalleri på nettsiden, Flickr-app med ajax</w:t>
-      </w:r>
-      <w:r>
-        <w:t>, responsiv meny</w:t>
-      </w:r>
-      <w:r>
-        <w:t>)</w:t>
-      </w:r>
-      <w:r>
-        <w:t>: Erik</w:t>
+        <w:t xml:space="preserve">JavaScript med DOM </w:t>
       </w:r>
       <w:bookmarkStart w:id="0" w:name="_GoBack"/>
       <w:bookmarkEnd w:id="0"/>
+      <w:r>
+        <w:t>&amp;</w:t>
+      </w:r>
+      <w:r>
+        <w:t xml:space="preserve"> Ajax</w:t>
+      </w:r>
+      <w:r>
+        <w:t xml:space="preserve"> (bildegalleri på nettsiden, Flickr-app med ajax</w:t>
+      </w:r>
+      <w:r>
+        <w:t>, responsiv meny</w:t>
+      </w:r>
+      <w:r>
+        <w:t>)</w:t>
+      </w:r>
+      <w:r>
+        <w:t>: Erik</w:t>
+      </w:r>
     </w:p>
     <w:p/>
     <w:p>

</xml_diff>